<commit_message>
Trying to fix testRandSpotPositions
</commit_message>
<xml_diff>
--- a/Stochastic Antigen Distribution Induced Fluctation of Immunofluorescence.docx
+++ b/Stochastic Antigen Distribution Induced Fluctation of Immunofluorescence.docx
@@ -12,8 +12,6 @@
           <w:szCs w:val="36"/>
         </w:rPr>
       </w:pPr>
-      <w:bookmarkStart w:id="0" w:name="_GoBack"/>
-      <w:bookmarkEnd w:id="0"/>
       <w:r>
         <w:rPr>
           <w:rFonts w:ascii="Times New Roman" w:hAnsi="Times New Roman" w:cs="Times New Roman"/>
@@ -21,7 +19,25 @@
           <w:sz w:val="36"/>
           <w:szCs w:val="36"/>
         </w:rPr>
-        <w:t>Stochastic Antigen Distribution Induced Fluctation of Immunofluorescence:</w:t>
+        <w:t xml:space="preserve">Stochastic Antigen Distribution Induced </w:t>
+      </w:r>
+      <w:r>
+        <w:rPr>
+          <w:rFonts w:ascii="Times New Roman" w:hAnsi="Times New Roman" w:cs="Times New Roman"/>
+          <w:b/>
+          <w:sz w:val="36"/>
+          <w:szCs w:val="36"/>
+        </w:rPr>
+        <w:t>Fluctuation</w:t>
+      </w:r>
+      <w:r>
+        <w:rPr>
+          <w:rFonts w:ascii="Times New Roman" w:hAnsi="Times New Roman" w:cs="Times New Roman"/>
+          <w:b/>
+          <w:sz w:val="36"/>
+          <w:szCs w:val="36"/>
+        </w:rPr>
+        <w:t xml:space="preserve"> of Immunofluorescence:</w:t>
       </w:r>
     </w:p>
     <w:p>
@@ -157,7 +173,23 @@
           <w:rFonts w:ascii="Times New Roman" w:hAnsi="Times New Roman" w:cs="Times New Roman"/>
           <w:b/>
         </w:rPr>
-        <w:t xml:space="preserve"> in each segments obeys multinormial distribution:</w:t>
+        <w:t xml:space="preserve"> in each segments obeys </w:t>
+      </w:r>
+      <w:proofErr w:type="spellStart"/>
+      <w:r>
+        <w:rPr>
+          <w:rFonts w:ascii="Times New Roman" w:hAnsi="Times New Roman" w:cs="Times New Roman"/>
+          <w:b/>
+        </w:rPr>
+        <w:t>multinormial</w:t>
+      </w:r>
+      <w:proofErr w:type="spellEnd"/>
+      <w:r>
+        <w:rPr>
+          <w:rFonts w:ascii="Times New Roman" w:hAnsi="Times New Roman" w:cs="Times New Roman"/>
+          <w:b/>
+        </w:rPr>
+        <w:t xml:space="preserve"> distribution:</w:t>
       </w:r>
     </w:p>
     <w:p>
@@ -870,9 +902,11 @@
             </m:sup>
           </m:sSubSup>
           <m:r>
+            <m:rPr>
+              <m:sty m:val="b"/>
+            </m:rPr>
             <w:rPr>
               <w:rFonts w:ascii="Times New Roman" w:hAnsi="Times New Roman" w:cs="Times New Roman"/>
-              <w:b/>
             </w:rPr>
             <w:br/>
           </m:r>
@@ -883,8 +917,17 @@
           <w:rFonts w:ascii="Times New Roman" w:hAnsi="Times New Roman" w:cs="Times New Roman"/>
           <w:b/>
         </w:rPr>
-        <w:t xml:space="preserve"> where</w:t>
+        <w:t xml:space="preserve"> </w:t>
       </w:r>
+      <w:proofErr w:type="gramStart"/>
+      <w:r>
+        <w:rPr>
+          <w:rFonts w:ascii="Times New Roman" w:hAnsi="Times New Roman" w:cs="Times New Roman"/>
+          <w:b/>
+        </w:rPr>
+        <w:t>where</w:t>
+      </w:r>
+      <w:proofErr w:type="gramEnd"/>
       <w:r>
         <w:rPr>
           <w:rFonts w:ascii="Times New Roman" w:hAnsi="Times New Roman" w:cs="Times New Roman"/>
@@ -1082,9 +1125,11 @@
             </m:e>
           </m:nary>
           <m:r>
+            <m:rPr>
+              <m:sty m:val="b"/>
+            </m:rPr>
             <w:rPr>
               <w:rFonts w:ascii="Times New Roman" w:hAnsi="Times New Roman" w:cs="Times New Roman"/>
-              <w:b/>
             </w:rPr>
             <w:br/>
           </m:r>
@@ -1614,8 +1659,17 @@
           <w:rFonts w:ascii="Times New Roman" w:hAnsi="Times New Roman" w:cs="Times New Roman"/>
           <w:b/>
         </w:rPr>
-        <w:t xml:space="preserve">Unless otherwise specified, protein distribution inside the cell/nucleus is considered to be uniform, which implies </w:t>
+        <w:t xml:space="preserve">Unless otherwise specified, protein distribution inside the cell/nucleus is considered to be uniform, which </w:t>
       </w:r>
+      <w:proofErr w:type="gramStart"/>
+      <w:r>
+        <w:rPr>
+          <w:rFonts w:ascii="Times New Roman" w:hAnsi="Times New Roman" w:cs="Times New Roman"/>
+          <w:b/>
+        </w:rPr>
+        <w:t xml:space="preserve">implies </w:t>
+      </w:r>
+      <w:proofErr w:type="gramEnd"/>
       <m:oMath>
         <m:sSub>
           <m:sSubPr>
@@ -1723,8 +1777,17 @@
           <w:rFonts w:ascii="Times New Roman" w:hAnsi="Times New Roman" w:cs="Times New Roman"/>
           <w:b/>
         </w:rPr>
-        <w:t xml:space="preserve"> to represent </w:t>
+        <w:t xml:space="preserve"> to </w:t>
       </w:r>
+      <w:proofErr w:type="gramStart"/>
+      <w:r>
+        <w:rPr>
+          <w:rFonts w:ascii="Times New Roman" w:hAnsi="Times New Roman" w:cs="Times New Roman"/>
+          <w:b/>
+        </w:rPr>
+        <w:t xml:space="preserve">represent </w:t>
+      </w:r>
+      <w:proofErr w:type="gramEnd"/>
       <m:oMath>
         <m:sSub>
           <m:sSubPr>
@@ -1794,8 +1857,17 @@
           <w:rFonts w:ascii="Times New Roman" w:hAnsi="Times New Roman" w:cs="Times New Roman"/>
           <w:b/>
         </w:rPr>
-        <w:t xml:space="preserve"> In all following derivation, we use the limit </w:t>
+        <w:t xml:space="preserve"> In all following derivation, we use the </w:t>
       </w:r>
+      <w:proofErr w:type="gramStart"/>
+      <w:r>
+        <w:rPr>
+          <w:rFonts w:ascii="Times New Roman" w:hAnsi="Times New Roman" w:cs="Times New Roman"/>
+          <w:b/>
+        </w:rPr>
+        <w:t xml:space="preserve">limit </w:t>
+      </w:r>
+      <w:proofErr w:type="gramEnd"/>
       <m:oMath>
         <m:r>
           <m:rPr>
@@ -1812,7 +1884,23 @@
           <w:rFonts w:ascii="Times New Roman" w:hAnsi="Times New Roman" w:cs="Times New Roman"/>
           <w:b/>
         </w:rPr>
-        <w:t xml:space="preserve">, so that each segment is infinitesimally small, and therefore </w:t>
+        <w:t>, so that each segment is infinite</w:t>
+      </w:r>
+      <w:proofErr w:type="spellStart"/>
+      <w:r>
+        <w:rPr>
+          <w:rFonts w:ascii="Times New Roman" w:hAnsi="Times New Roman" w:cs="Times New Roman"/>
+          <w:b/>
+        </w:rPr>
+        <w:t>simally</w:t>
+      </w:r>
+      <w:proofErr w:type="spellEnd"/>
+      <w:r>
+        <w:rPr>
+          <w:rFonts w:ascii="Times New Roman" w:hAnsi="Times New Roman" w:cs="Times New Roman"/>
+          <w:b/>
+        </w:rPr>
+        <w:t xml:space="preserve"> small, and therefore </w:t>
       </w:r>
       <m:oMath>
         <m:sSub>
@@ -2117,7 +2205,29 @@
           <w:szCs w:val="28"/>
           <w:u w:val="single"/>
         </w:rPr>
-        <w:t xml:space="preserve"> (uniform ditribution case)</w:t>
+        <w:t xml:space="preserve"> (uniform </w:t>
+      </w:r>
+      <w:proofErr w:type="spellStart"/>
+      <w:r>
+        <w:rPr>
+          <w:rFonts w:ascii="Times New Roman" w:hAnsi="Times New Roman" w:cs="Times New Roman"/>
+          <w:b/>
+          <w:sz w:val="28"/>
+          <w:szCs w:val="28"/>
+          <w:u w:val="single"/>
+        </w:rPr>
+        <w:t>ditribution</w:t>
+      </w:r>
+      <w:proofErr w:type="spellEnd"/>
+      <w:r>
+        <w:rPr>
+          <w:rFonts w:ascii="Times New Roman" w:hAnsi="Times New Roman" w:cs="Times New Roman"/>
+          <w:b/>
+          <w:sz w:val="28"/>
+          <w:szCs w:val="28"/>
+          <w:u w:val="single"/>
+        </w:rPr>
+        <w:t xml:space="preserve"> case)</w:t>
       </w:r>
       <w:r>
         <w:rPr>
@@ -2186,7 +2296,23 @@
           <w:rFonts w:ascii="Times New Roman" w:hAnsi="Times New Roman" w:cs="Times New Roman"/>
           <w:b/>
         </w:rPr>
-        <w:t xml:space="preserve"> response (ignore the optical shot noise) to a single protein particle at position (x,y,z), then we have:</w:t>
+        <w:t xml:space="preserve"> response (ignore the optical shot noise) to a single protein particle at position (</w:t>
+      </w:r>
+      <w:proofErr w:type="spellStart"/>
+      <w:r>
+        <w:rPr>
+          <w:rFonts w:ascii="Times New Roman" w:hAnsi="Times New Roman" w:cs="Times New Roman"/>
+          <w:b/>
+        </w:rPr>
+        <w:t>x,y,z</w:t>
+      </w:r>
+      <w:proofErr w:type="spellEnd"/>
+      <w:r>
+        <w:rPr>
+          <w:rFonts w:ascii="Times New Roman" w:hAnsi="Times New Roman" w:cs="Times New Roman"/>
+          <w:b/>
+        </w:rPr>
+        <w:t>), then we have:</w:t>
       </w:r>
     </w:p>
     <w:p>
@@ -2382,16 +2508,7 @@
                     <w:rPr>
                       <w:rFonts w:ascii="Cambria Math" w:hAnsi="Cambria Math" w:cs="Times New Roman"/>
                     </w:rPr>
-                    <m:t>l</m:t>
-                  </m:r>
-                  <m:r>
-                    <m:rPr>
-                      <m:sty m:val="b"/>
-                    </m:rPr>
-                    <w:rPr>
-                      <w:rFonts w:ascii="Cambria Math" w:hAnsi="Cambria Math" w:cs="Times New Roman"/>
-                    </w:rPr>
-                    <m:t>im</m:t>
+                    <m:t>lim</m:t>
                   </m:r>
                 </m:e>
                 <m:lim>
@@ -3455,12 +3572,21 @@
           <w:b/>
         </w:rPr>
       </w:pPr>
+      <w:proofErr w:type="gramStart"/>
       <w:r>
         <w:rPr>
           <w:rFonts w:ascii="Times New Roman" w:hAnsi="Times New Roman" w:cs="Times New Roman"/>
           <w:b/>
         </w:rPr>
-        <w:t xml:space="preserve">where </w:t>
+        <w:t>where</w:t>
+      </w:r>
+      <w:proofErr w:type="gramEnd"/>
+      <w:r>
+        <w:rPr>
+          <w:rFonts w:ascii="Times New Roman" w:hAnsi="Times New Roman" w:cs="Times New Roman"/>
+          <w:b/>
+        </w:rPr>
+        <w:t xml:space="preserve"> </w:t>
       </w:r>
       <m:oMath>
         <m:r>
@@ -3823,8 +3949,33 @@
           <w:rFonts w:ascii="Times New Roman" w:hAnsi="Times New Roman" w:cs="Times New Roman"/>
           <w:b/>
         </w:rPr>
-        <w:t>Suppose the PSF has a gaussian form on all three dimensions, ie</w:t>
+        <w:t xml:space="preserve">Suppose the PSF has a </w:t>
       </w:r>
+      <w:proofErr w:type="spellStart"/>
+      <w:r>
+        <w:rPr>
+          <w:rFonts w:ascii="Times New Roman" w:hAnsi="Times New Roman" w:cs="Times New Roman"/>
+          <w:b/>
+        </w:rPr>
+        <w:t>gaussian</w:t>
+      </w:r>
+      <w:proofErr w:type="spellEnd"/>
+      <w:r>
+        <w:rPr>
+          <w:rFonts w:ascii="Times New Roman" w:hAnsi="Times New Roman" w:cs="Times New Roman"/>
+          <w:b/>
+        </w:rPr>
+        <w:t xml:space="preserve"> form on all three dimensions, </w:t>
+      </w:r>
+      <w:proofErr w:type="spellStart"/>
+      <w:r>
+        <w:rPr>
+          <w:rFonts w:ascii="Times New Roman" w:hAnsi="Times New Roman" w:cs="Times New Roman"/>
+          <w:b/>
+        </w:rPr>
+        <w:t>ie</w:t>
+      </w:r>
+      <w:proofErr w:type="spellEnd"/>
       <w:r>
         <w:rPr>
           <w:rFonts w:ascii="Times New Roman" w:hAnsi="Times New Roman" w:cs="Times New Roman"/>
@@ -4716,6 +4867,7 @@
           <w:b/>
         </w:rPr>
       </w:pPr>
+      <w:proofErr w:type="gramStart"/>
       <w:r>
         <w:rPr>
           <w:rFonts w:ascii="Times New Roman" w:hAnsi="Times New Roman" w:cs="Times New Roman"/>
@@ -4735,6 +4887,7 @@
             </m:ctrlPr>
           </m:sSubPr>
           <m:e>
+            <w:proofErr w:type="gramEnd"/>
             <m:r>
               <m:rPr>
                 <m:sty m:val="bi"/>
@@ -6004,7 +6157,29 @@
           <w:szCs w:val="28"/>
           <w:u w:val="single"/>
         </w:rPr>
-        <w:t>Estimated Mean and Variance of image pixels/voxels (uniform ditribution case)</w:t>
+        <w:t xml:space="preserve">Estimated Mean and Variance of image pixels/voxels (uniform </w:t>
+      </w:r>
+      <w:r>
+        <w:rPr>
+          <w:rFonts w:ascii="Times New Roman" w:hAnsi="Times New Roman" w:cs="Times New Roman"/>
+          <w:b/>
+          <w:sz w:val="28"/>
+          <w:szCs w:val="28"/>
+          <w:u w:val="single"/>
+        </w:rPr>
+        <w:t>distribution</w:t>
+      </w:r>
+      <w:bookmarkStart w:id="0" w:name="_GoBack"/>
+      <w:bookmarkEnd w:id="0"/>
+      <w:r>
+        <w:rPr>
+          <w:rFonts w:ascii="Times New Roman" w:hAnsi="Times New Roman" w:cs="Times New Roman"/>
+          <w:b/>
+          <w:sz w:val="28"/>
+          <w:szCs w:val="28"/>
+          <w:u w:val="single"/>
+        </w:rPr>
+        <w:t xml:space="preserve"> case)</w:t>
       </w:r>
       <w:r>
         <w:rPr>
@@ -8714,8 +8889,17 @@
           <w:rFonts w:ascii="Times New Roman" w:hAnsi="Times New Roman" w:cs="Times New Roman"/>
           <w:b/>
         </w:rPr>
-        <w:t xml:space="preserve"> and </w:t>
+        <w:t xml:space="preserve"> </w:t>
       </w:r>
+      <w:proofErr w:type="gramStart"/>
+      <w:r>
+        <w:rPr>
+          <w:rFonts w:ascii="Times New Roman" w:hAnsi="Times New Roman" w:cs="Times New Roman"/>
+          <w:b/>
+        </w:rPr>
+        <w:t xml:space="preserve">and </w:t>
+      </w:r>
+      <w:proofErr w:type="gramEnd"/>
       <m:oMath>
         <m:r>
           <m:rPr>
@@ -9111,12 +9295,21 @@
           <w:b/>
         </w:rPr>
       </w:pPr>
+      <w:proofErr w:type="gramStart"/>
       <w:r>
         <w:rPr>
           <w:rFonts w:ascii="Times New Roman" w:hAnsi="Times New Roman" w:cs="Times New Roman"/>
           <w:b/>
         </w:rPr>
-        <w:t xml:space="preserve">where </w:t>
+        <w:t>where</w:t>
+      </w:r>
+      <w:proofErr w:type="gramEnd"/>
+      <w:r>
+        <w:rPr>
+          <w:rFonts w:ascii="Times New Roman" w:hAnsi="Times New Roman" w:cs="Times New Roman"/>
+          <w:b/>
+        </w:rPr>
+        <w:t xml:space="preserve"> </w:t>
       </w:r>
       <m:oMath>
         <m:sSub>
@@ -9594,8 +9787,17 @@
           <w:rFonts w:ascii="Times New Roman" w:hAnsi="Times New Roman" w:cs="Times New Roman"/>
           <w:b/>
         </w:rPr>
-        <w:t xml:space="preserve"> (say </w:t>
+        <w:t xml:space="preserve"> (</w:t>
       </w:r>
+      <w:proofErr w:type="gramStart"/>
+      <w:r>
+        <w:rPr>
+          <w:rFonts w:ascii="Times New Roman" w:hAnsi="Times New Roman" w:cs="Times New Roman"/>
+          <w:b/>
+        </w:rPr>
+        <w:t xml:space="preserve">say </w:t>
+      </w:r>
+      <w:proofErr w:type="gramEnd"/>
       <m:oMath>
         <m:r>
           <m:rPr>
@@ -10363,6 +10565,7 @@
           <w:b/>
         </w:rPr>
       </w:pPr>
+      <w:proofErr w:type="gramStart"/>
       <w:r>
         <w:rPr>
           <w:rFonts w:ascii="Times New Roman" w:hAnsi="Times New Roman" w:cs="Times New Roman"/>
@@ -10375,7 +10578,15 @@
           <w:rFonts w:ascii="Times New Roman" w:hAnsi="Times New Roman" w:cs="Times New Roman"/>
           <w:b/>
         </w:rPr>
-        <w:t xml:space="preserve">here </w:t>
+        <w:t>here</w:t>
+      </w:r>
+      <w:proofErr w:type="gramEnd"/>
+      <w:r>
+        <w:rPr>
+          <w:rFonts w:ascii="Times New Roman" w:hAnsi="Times New Roman" w:cs="Times New Roman"/>
+          <w:b/>
+        </w:rPr>
+        <w:t xml:space="preserve"> </w:t>
       </w:r>
       <m:oMath>
         <m:r>
@@ -10466,8 +10677,17 @@
           <w:rFonts w:ascii="Times New Roman" w:hAnsi="Times New Roman" w:cs="Times New Roman"/>
           <w:b/>
         </w:rPr>
-        <w:t xml:space="preserve"> is big enough, </w:t>
+        <w:t xml:space="preserve"> is big enough</w:t>
       </w:r>
+      <w:proofErr w:type="gramStart"/>
+      <w:r>
+        <w:rPr>
+          <w:rFonts w:ascii="Times New Roman" w:hAnsi="Times New Roman" w:cs="Times New Roman"/>
+          <w:b/>
+        </w:rPr>
+        <w:t xml:space="preserve">, </w:t>
+      </w:r>
+      <w:proofErr w:type="gramEnd"/>
       <m:oMath>
         <m:sSub>
           <m:sSubPr>
@@ -10871,12 +11091,37 @@
           <w:b/>
         </w:rPr>
       </w:pPr>
+      <w:proofErr w:type="gramStart"/>
       <w:r>
         <w:rPr>
           <w:rFonts w:ascii="Times New Roman" w:hAnsi="Times New Roman" w:cs="Times New Roman"/>
           <w:b/>
         </w:rPr>
-        <w:t xml:space="preserve">which degrades to a multinormial formula (particularly </w:t>
+        <w:t>which</w:t>
+      </w:r>
+      <w:proofErr w:type="gramEnd"/>
+      <w:r>
+        <w:rPr>
+          <w:rFonts w:ascii="Times New Roman" w:hAnsi="Times New Roman" w:cs="Times New Roman"/>
+          <w:b/>
+        </w:rPr>
+        <w:t xml:space="preserve"> degrades to a </w:t>
+      </w:r>
+      <w:proofErr w:type="spellStart"/>
+      <w:r>
+        <w:rPr>
+          <w:rFonts w:ascii="Times New Roman" w:hAnsi="Times New Roman" w:cs="Times New Roman"/>
+          <w:b/>
+        </w:rPr>
+        <w:t>multinormial</w:t>
+      </w:r>
+      <w:proofErr w:type="spellEnd"/>
+      <w:r>
+        <w:rPr>
+          <w:rFonts w:ascii="Times New Roman" w:hAnsi="Times New Roman" w:cs="Times New Roman"/>
+          <w:b/>
+        </w:rPr>
+        <w:t xml:space="preserve"> formula (particularly </w:t>
       </w:r>
       <w:r>
         <w:rPr>
@@ -10993,7 +11238,37 @@
           <w:rFonts w:ascii="Times New Roman" w:hAnsi="Times New Roman" w:cs="Times New Roman"/>
           <w:b/>
         </w:rPr>
-        <w:t>For an epi-fluorescence microscope equiped with an high end CCD camera (with the fill factor &gt; 90%), the BSF for large area binning (</w:t>
+        <w:t xml:space="preserve">For an </w:t>
+      </w:r>
+      <w:proofErr w:type="spellStart"/>
+      <w:r>
+        <w:rPr>
+          <w:rFonts w:ascii="Times New Roman" w:hAnsi="Times New Roman" w:cs="Times New Roman"/>
+          <w:b/>
+        </w:rPr>
+        <w:t>epi</w:t>
+      </w:r>
+      <w:proofErr w:type="spellEnd"/>
+      <w:r>
+        <w:rPr>
+          <w:rFonts w:ascii="Times New Roman" w:hAnsi="Times New Roman" w:cs="Times New Roman"/>
+          <w:b/>
+        </w:rPr>
+        <w:t xml:space="preserve">-fluorescence microscope </w:t>
+      </w:r>
+      <w:r>
+        <w:rPr>
+          <w:rFonts w:ascii="Times New Roman" w:hAnsi="Times New Roman" w:cs="Times New Roman"/>
+          <w:b/>
+        </w:rPr>
+        <w:t>equipped</w:t>
+      </w:r>
+      <w:r>
+        <w:rPr>
+          <w:rFonts w:ascii="Times New Roman" w:hAnsi="Times New Roman" w:cs="Times New Roman"/>
+          <w:b/>
+        </w:rPr>
+        <w:t xml:space="preserve"> with an high end CCD camera (with the fill factor &gt; 90%), the BSF for large area binning (</w:t>
       </w:r>
       <m:oMath>
         <m:r>
@@ -11197,7 +11472,29 @@
           <w:szCs w:val="28"/>
           <w:u w:val="single"/>
         </w:rPr>
-        <w:t>The effect of optical shot noise (uniform ditribution case)</w:t>
+        <w:t xml:space="preserve">The effect of optical shot noise (uniform </w:t>
+      </w:r>
+      <w:proofErr w:type="spellStart"/>
+      <w:r>
+        <w:rPr>
+          <w:rFonts w:ascii="Times New Roman" w:hAnsi="Times New Roman" w:cs="Times New Roman"/>
+          <w:b/>
+          <w:sz w:val="28"/>
+          <w:szCs w:val="28"/>
+          <w:u w:val="single"/>
+        </w:rPr>
+        <w:t>ditribution</w:t>
+      </w:r>
+      <w:proofErr w:type="spellEnd"/>
+      <w:r>
+        <w:rPr>
+          <w:rFonts w:ascii="Times New Roman" w:hAnsi="Times New Roman" w:cs="Times New Roman"/>
+          <w:b/>
+          <w:sz w:val="28"/>
+          <w:szCs w:val="28"/>
+          <w:u w:val="single"/>
+        </w:rPr>
+        <w:t xml:space="preserve"> case)</w:t>
       </w:r>
       <w:r>
         <w:rPr>
@@ -11405,12 +11702,21 @@
           <w:b/>
         </w:rPr>
       </w:pPr>
+      <w:proofErr w:type="gramStart"/>
       <w:r>
         <w:rPr>
           <w:rFonts w:ascii="Times New Roman" w:hAnsi="Times New Roman" w:cs="Times New Roman"/>
           <w:b/>
         </w:rPr>
-        <w:t xml:space="preserve">where </w:t>
+        <w:t>where</w:t>
+      </w:r>
+      <w:proofErr w:type="gramEnd"/>
+      <w:r>
+        <w:rPr>
+          <w:rFonts w:ascii="Times New Roman" w:hAnsi="Times New Roman" w:cs="Times New Roman"/>
+          <w:b/>
+        </w:rPr>
+        <w:t xml:space="preserve"> </w:t>
       </w:r>
       <m:oMath>
         <m:r>
@@ -11493,7 +11799,39 @@
           <w:rFonts w:ascii="Times New Roman" w:hAnsi="Times New Roman" w:cs="Times New Roman"/>
           <w:b/>
         </w:rPr>
-        <w:t>The variance and mean of the photon emission/counting of multinormially distributed fluorophore particles are</w:t>
+        <w:t xml:space="preserve">The variance and mean of the photon emission/counting of </w:t>
+      </w:r>
+      <w:proofErr w:type="spellStart"/>
+      <w:r>
+        <w:rPr>
+          <w:rFonts w:ascii="Times New Roman" w:hAnsi="Times New Roman" w:cs="Times New Roman"/>
+          <w:b/>
+        </w:rPr>
+        <w:t>multinormially</w:t>
+      </w:r>
+      <w:proofErr w:type="spellEnd"/>
+      <w:r>
+        <w:rPr>
+          <w:rFonts w:ascii="Times New Roman" w:hAnsi="Times New Roman" w:cs="Times New Roman"/>
+          <w:b/>
+        </w:rPr>
+        <w:t xml:space="preserve"> distributed </w:t>
+      </w:r>
+      <w:proofErr w:type="spellStart"/>
+      <w:r>
+        <w:rPr>
+          <w:rFonts w:ascii="Times New Roman" w:hAnsi="Times New Roman" w:cs="Times New Roman"/>
+          <w:b/>
+        </w:rPr>
+        <w:t>fluorophore</w:t>
+      </w:r>
+      <w:proofErr w:type="spellEnd"/>
+      <w:r>
+        <w:rPr>
+          <w:rFonts w:ascii="Times New Roman" w:hAnsi="Times New Roman" w:cs="Times New Roman"/>
+          <w:b/>
+        </w:rPr>
+        <w:t xml:space="preserve"> particles are</w:t>
       </w:r>
     </w:p>
     <w:p>
@@ -11832,6 +12170,7 @@
             <w:rPr>
               <w:rFonts w:ascii="Cambria Math" w:hAnsi="Cambria Math" w:cs="Times New Roman"/>
             </w:rPr>
+            <w:lastRenderedPageBreak/>
             <m:t>Var</m:t>
           </m:r>
           <m:d>
@@ -13969,7 +14308,23 @@
           <w:rFonts w:ascii="Times New Roman" w:hAnsi="Times New Roman" w:cs="Times New Roman"/>
           <w:b/>
         </w:rPr>
-        <w:t>, we redefine I as the total number of fluorescent particles of a pixel/voxel</w:t>
+        <w:t xml:space="preserve">, we redefine </w:t>
+      </w:r>
+      <w:proofErr w:type="gramStart"/>
+      <w:r>
+        <w:rPr>
+          <w:rFonts w:ascii="Times New Roman" w:hAnsi="Times New Roman" w:cs="Times New Roman"/>
+          <w:b/>
+        </w:rPr>
+        <w:t>I</w:t>
+      </w:r>
+      <w:proofErr w:type="gramEnd"/>
+      <w:r>
+        <w:rPr>
+          <w:rFonts w:ascii="Times New Roman" w:hAnsi="Times New Roman" w:cs="Times New Roman"/>
+          <w:b/>
+        </w:rPr>
+        <w:t xml:space="preserve"> as the total number of fluorescent particles of a pixel/voxel</w:t>
       </w:r>
       <w:r>
         <w:rPr>
@@ -13990,7 +14345,23 @@
           <w:rFonts w:ascii="Times New Roman" w:hAnsi="Times New Roman" w:cs="Times New Roman"/>
           <w:b/>
         </w:rPr>
-        <w:t xml:space="preserve"> formulas will therefore be rederived considering the stochastic photon emission/counting process:</w:t>
+        <w:t xml:space="preserve"> formulas will therefore be </w:t>
+      </w:r>
+      <w:proofErr w:type="spellStart"/>
+      <w:r>
+        <w:rPr>
+          <w:rFonts w:ascii="Times New Roman" w:hAnsi="Times New Roman" w:cs="Times New Roman"/>
+          <w:b/>
+        </w:rPr>
+        <w:t>rederived</w:t>
+      </w:r>
+      <w:proofErr w:type="spellEnd"/>
+      <w:r>
+        <w:rPr>
+          <w:rFonts w:ascii="Times New Roman" w:hAnsi="Times New Roman" w:cs="Times New Roman"/>
+          <w:b/>
+        </w:rPr>
+        <w:t xml:space="preserve"> considering the stochastic photon emission/counting process:</w:t>
       </w:r>
     </w:p>
     <w:p>
@@ -18033,8 +18404,18 @@
           <w:rFonts w:ascii="Times New Roman" w:hAnsi="Times New Roman" w:cs="Times New Roman"/>
           <w:b/>
         </w:rPr>
-        <w:t xml:space="preserve">To conclude, the shot noise gives the estimated mean intensity an extra factor </w:t>
+        <w:lastRenderedPageBreak/>
+        <w:t xml:space="preserve">To conclude, the shot noise gives the estimated mean intensity an extra </w:t>
       </w:r>
+      <w:proofErr w:type="gramStart"/>
+      <w:r>
+        <w:rPr>
+          <w:rFonts w:ascii="Times New Roman" w:hAnsi="Times New Roman" w:cs="Times New Roman"/>
+          <w:b/>
+        </w:rPr>
+        <w:t xml:space="preserve">factor </w:t>
+      </w:r>
+      <w:proofErr w:type="gramEnd"/>
       <m:oMath>
         <m:r>
           <m:rPr>
@@ -18112,8 +18493,17 @@
           <w:rFonts w:ascii="Times New Roman" w:hAnsi="Times New Roman" w:cs="Times New Roman"/>
           <w:b/>
         </w:rPr>
-        <w:t xml:space="preserve"> is the noise term that we would like to avoid, because by considering the photon emission/counting process, the calculation of the single protein spot intensity will also give an extra factor </w:t>
+        <w:t xml:space="preserve"> is the noise term that we would like to avoid, because by considering the photon emission/counting process, the calculation of the single protein spot intensity will also give an extra </w:t>
       </w:r>
+      <w:proofErr w:type="gramStart"/>
+      <w:r>
+        <w:rPr>
+          <w:rFonts w:ascii="Times New Roman" w:hAnsi="Times New Roman" w:cs="Times New Roman"/>
+          <w:b/>
+        </w:rPr>
+        <w:t xml:space="preserve">factor </w:t>
+      </w:r>
+      <w:proofErr w:type="gramEnd"/>
       <m:oMath>
         <m:r>
           <m:rPr>
@@ -19472,7 +19862,7 @@
 </file>
 
 <file path=customXml/itemProps1.xml><?xml version="1.0" encoding="utf-8"?>
-<ds:datastoreItem xmlns:ds="http://schemas.openxmlformats.org/officeDocument/2006/customXml" ds:itemID="{BC743D91-F3FE-4667-AD96-335C1B59E63C}">
+<ds:datastoreItem xmlns:ds="http://schemas.openxmlformats.org/officeDocument/2006/customXml" ds:itemID="{167007E1-7207-434A-8E67-5A3FC91B2EC3}">
   <ds:schemaRefs>
     <ds:schemaRef ds:uri="http://schemas.openxmlformats.org/officeDocument/2006/bibliography"/>
   </ds:schemaRefs>

</xml_diff>

<commit_message>
TestRandSpotPositions fixed, but not run, working on var v mean
</commit_message>
<xml_diff>
--- a/Stochastic Antigen Distribution Induced Fluctation of Immunofluorescence.docx
+++ b/Stochastic Antigen Distribution Induced Fluctation of Immunofluorescence.docx
@@ -2845,6 +2845,7 @@
             </m:rPr>
             <w:rPr>
               <w:rFonts w:ascii="Cambria Math" w:hAnsi="Cambria Math" w:cs="Times New Roman"/>
+              <w:highlight w:val="yellow"/>
             </w:rPr>
             <m:t>Var</m:t>
           </m:r>
@@ -2855,6 +2856,7 @@
                   <w:rFonts w:ascii="Cambria Math" w:hAnsi="Cambria Math" w:cs="Times New Roman"/>
                   <w:b/>
                   <w:i/>
+                  <w:highlight w:val="yellow"/>
                 </w:rPr>
               </m:ctrlPr>
             </m:dPr>
@@ -2865,6 +2867,7 @@
                 </m:rPr>
                 <w:rPr>
                   <w:rFonts w:ascii="Cambria Math" w:hAnsi="Cambria Math" w:cs="Times New Roman"/>
+                  <w:highlight w:val="yellow"/>
                 </w:rPr>
                 <m:t>I</m:t>
               </m:r>
@@ -3413,7 +3416,17 @@
             <w:rPr>
               <w:rFonts w:ascii="Cambria Math" w:hAnsi="Cambria Math" w:cs="Times New Roman"/>
             </w:rPr>
-            <m:t>=αN</m:t>
+            <m:t>=</m:t>
+          </m:r>
+          <m:r>
+            <m:rPr>
+              <m:sty m:val="bi"/>
+            </m:rPr>
+            <w:rPr>
+              <w:rFonts w:ascii="Cambria Math" w:hAnsi="Cambria Math" w:cs="Times New Roman"/>
+              <w:highlight w:val="yellow"/>
+            </w:rPr>
+            <m:t>αN</m:t>
           </m:r>
           <m:d>
             <m:dPr>
@@ -3424,6 +3437,7 @@
                   <w:rFonts w:ascii="Cambria Math" w:hAnsi="Cambria Math" w:cs="Times New Roman"/>
                   <w:b/>
                   <w:i/>
+                  <w:highlight w:val="yellow"/>
                 </w:rPr>
               </m:ctrlPr>
             </m:dPr>
@@ -3435,6 +3449,7 @@
                       <w:rFonts w:ascii="Cambria Math" w:hAnsi="Cambria Math" w:cs="Times New Roman"/>
                       <w:b/>
                       <w:i/>
+                      <w:highlight w:val="yellow"/>
                     </w:rPr>
                   </m:ctrlPr>
                 </m:sSupPr>
@@ -3445,6 +3460,7 @@
                     </m:rPr>
                     <w:rPr>
                       <w:rFonts w:ascii="Cambria Math" w:hAnsi="Cambria Math" w:cs="Times New Roman"/>
+                      <w:highlight w:val="yellow"/>
                     </w:rPr>
                     <m:t>f</m:t>
                   </m:r>
@@ -3456,6 +3472,7 @@
                     </m:rPr>
                     <w:rPr>
                       <w:rFonts w:ascii="Cambria Math" w:hAnsi="Cambria Math" w:cs="Times New Roman"/>
+                      <w:highlight w:val="yellow"/>
                     </w:rPr>
                     <m:t>2</m:t>
                   </m:r>
@@ -3469,6 +3486,7 @@
             </m:rPr>
             <w:rPr>
               <w:rFonts w:ascii="Cambria Math" w:hAnsi="Cambria Math" w:cs="Times New Roman"/>
+              <w:highlight w:val="yellow"/>
             </w:rPr>
             <m:t>-</m:t>
           </m:r>
@@ -3479,6 +3497,7 @@
                   <w:rFonts w:ascii="Cambria Math" w:hAnsi="Cambria Math" w:cs="Times New Roman"/>
                   <w:b/>
                   <w:i/>
+                  <w:highlight w:val="yellow"/>
                 </w:rPr>
               </m:ctrlPr>
             </m:sSupPr>
@@ -3489,6 +3508,7 @@
                 </m:rPr>
                 <w:rPr>
                   <w:rFonts w:ascii="Cambria Math" w:hAnsi="Cambria Math" w:cs="Times New Roman"/>
+                  <w:highlight w:val="yellow"/>
                 </w:rPr>
                 <m:t>α</m:t>
               </m:r>
@@ -3500,6 +3520,7 @@
                 </m:rPr>
                 <w:rPr>
                   <w:rFonts w:ascii="Cambria Math" w:hAnsi="Cambria Math" w:cs="Times New Roman"/>
+                  <w:highlight w:val="yellow"/>
                 </w:rPr>
                 <m:t>2</m:t>
               </m:r>
@@ -3511,6 +3532,7 @@
             </m:rPr>
             <w:rPr>
               <w:rFonts w:ascii="Cambria Math" w:hAnsi="Cambria Math" w:cs="Times New Roman"/>
+              <w:highlight w:val="yellow"/>
             </w:rPr>
             <m:t>N</m:t>
           </m:r>
@@ -3521,6 +3543,7 @@
                   <w:rFonts w:ascii="Cambria Math" w:hAnsi="Cambria Math" w:cs="Times New Roman"/>
                   <w:b/>
                   <w:i/>
+                  <w:highlight w:val="yellow"/>
                 </w:rPr>
               </m:ctrlPr>
             </m:sSupPr>
@@ -3534,6 +3557,7 @@
                       <w:rFonts w:ascii="Cambria Math" w:hAnsi="Cambria Math" w:cs="Times New Roman"/>
                       <w:b/>
                       <w:i/>
+                      <w:highlight w:val="yellow"/>
                     </w:rPr>
                   </m:ctrlPr>
                 </m:dPr>
@@ -3544,6 +3568,7 @@
                     </m:rPr>
                     <w:rPr>
                       <w:rFonts w:ascii="Cambria Math" w:hAnsi="Cambria Math" w:cs="Times New Roman"/>
+                      <w:highlight w:val="yellow"/>
                     </w:rPr>
                     <m:t>f</m:t>
                   </m:r>
@@ -3557,6 +3582,7 @@
                 </m:rPr>
                 <w:rPr>
                   <w:rFonts w:ascii="Cambria Math" w:hAnsi="Cambria Math" w:cs="Times New Roman"/>
+                  <w:highlight w:val="yellow"/>
                 </w:rPr>
                 <m:t>2</m:t>
               </m:r>
@@ -3931,6 +3957,68 @@
           <w:b/>
         </w:rPr>
       </w:pPr>
+      <w:r>
+        <w:rPr>
+          <w:rFonts w:ascii="Times New Roman" w:hAnsi="Times New Roman" w:cs="Times New Roman"/>
+          <w:b/>
+        </w:rPr>
+        <w:t xml:space="preserve">If I plot </w:t>
+      </w:r>
+      <w:proofErr w:type="spellStart"/>
+      <w:proofErr w:type="gramStart"/>
+      <w:r>
+        <w:rPr>
+          <w:rFonts w:ascii="Times New Roman" w:hAnsi="Times New Roman" w:cs="Times New Roman"/>
+          <w:b/>
+        </w:rPr>
+        <w:t>Var</w:t>
+      </w:r>
+      <w:proofErr w:type="spellEnd"/>
+      <w:r>
+        <w:rPr>
+          <w:rFonts w:ascii="Times New Roman" w:hAnsi="Times New Roman" w:cs="Times New Roman"/>
+          <w:b/>
+        </w:rPr>
+        <w:t>(</w:t>
+      </w:r>
+      <w:proofErr w:type="gramEnd"/>
+      <w:r>
+        <w:rPr>
+          <w:rFonts w:ascii="Times New Roman" w:hAnsi="Times New Roman" w:cs="Times New Roman"/>
+          <w:b/>
+        </w:rPr>
+        <w:t xml:space="preserve">I) and E(I) then I expect k. How do I </w:t>
+      </w:r>
+      <w:proofErr w:type="gramStart"/>
+      <w:r>
+        <w:rPr>
+          <w:rFonts w:ascii="Times New Roman" w:hAnsi="Times New Roman" w:cs="Times New Roman"/>
+          <w:b/>
+        </w:rPr>
+        <w:t xml:space="preserve">predict </w:t>
+      </w:r>
+      <w:proofErr w:type="gramEnd"/>
+      <m:oMath>
+        <m:r>
+          <m:rPr>
+            <m:sty m:val="bi"/>
+          </m:rPr>
+          <w:rPr>
+            <w:rFonts w:ascii="Cambria Math" w:hAnsi="Cambria Math" w:cs="Times New Roman"/>
+            <w:color w:val="FF0000"/>
+          </w:rPr>
+          <m:t>α</m:t>
+        </m:r>
+      </m:oMath>
+      <w:r>
+        <w:rPr>
+          <w:rFonts w:ascii="Times New Roman" w:hAnsi="Times New Roman" w:cs="Times New Roman"/>
+          <w:b/>
+        </w:rPr>
+        <w:t>?</w:t>
+      </w:r>
+      <w:bookmarkStart w:id="0" w:name="_GoBack"/>
+      <w:bookmarkEnd w:id="0"/>
     </w:p>
     <w:p>
       <w:pPr>
@@ -6169,8 +6257,6 @@
         </w:rPr>
         <w:t>distribution</w:t>
       </w:r>
-      <w:bookmarkStart w:id="0" w:name="_GoBack"/>
-      <w:bookmarkEnd w:id="0"/>
       <w:r>
         <w:rPr>
           <w:rFonts w:ascii="Times New Roman" w:hAnsi="Times New Roman" w:cs="Times New Roman"/>
@@ -12995,7 +13081,17 @@
             <w:rPr>
               <w:rFonts w:ascii="Cambria Math" w:hAnsi="Cambria Math" w:cs="Times New Roman"/>
             </w:rPr>
-            <m:t>= βN</m:t>
+            <m:t xml:space="preserve">= </m:t>
+          </m:r>
+          <m:r>
+            <m:rPr>
+              <m:sty m:val="bi"/>
+            </m:rPr>
+            <w:rPr>
+              <w:rFonts w:ascii="Cambria Math" w:hAnsi="Cambria Math" w:cs="Times New Roman"/>
+              <w:highlight w:val="yellow"/>
+            </w:rPr>
+            <m:t>βN</m:t>
           </m:r>
           <m:sSub>
             <m:sSubPr>
@@ -13004,6 +13100,7 @@
                   <w:rFonts w:ascii="Cambria Math" w:hAnsi="Cambria Math" w:cs="Times New Roman"/>
                   <w:b/>
                   <w:i/>
+                  <w:highlight w:val="yellow"/>
                 </w:rPr>
               </m:ctrlPr>
             </m:sSubPr>
@@ -13014,6 +13111,7 @@
                 </m:rPr>
                 <w:rPr>
                   <w:rFonts w:ascii="Cambria Math" w:hAnsi="Cambria Math" w:cs="Times New Roman"/>
+                  <w:highlight w:val="yellow"/>
                 </w:rPr>
                 <m:t>p</m:t>
               </m:r>
@@ -13025,6 +13123,7 @@
                 </m:rPr>
                 <w:rPr>
                   <w:rFonts w:ascii="Cambria Math" w:hAnsi="Cambria Math" w:cs="Times New Roman"/>
+                  <w:highlight w:val="yellow"/>
                 </w:rPr>
                 <m:t>i</m:t>
               </m:r>
@@ -13036,6 +13135,7 @@
             </m:rPr>
             <w:rPr>
               <w:rFonts w:ascii="Cambria Math" w:hAnsi="Cambria Math" w:cs="Times New Roman"/>
+              <w:highlight w:val="yellow"/>
             </w:rPr>
             <m:t>+</m:t>
           </m:r>
@@ -13046,6 +13146,7 @@
                   <w:rFonts w:ascii="Cambria Math" w:hAnsi="Cambria Math" w:cs="Times New Roman"/>
                   <w:b/>
                   <w:i/>
+                  <w:highlight w:val="yellow"/>
                 </w:rPr>
               </m:ctrlPr>
             </m:sSupPr>
@@ -13056,6 +13157,7 @@
                 </m:rPr>
                 <w:rPr>
                   <w:rFonts w:ascii="Cambria Math" w:hAnsi="Cambria Math" w:cs="Times New Roman"/>
+                  <w:highlight w:val="yellow"/>
                 </w:rPr>
                 <m:t>β</m:t>
               </m:r>
@@ -13067,6 +13169,7 @@
                 </m:rPr>
                 <w:rPr>
                   <w:rFonts w:ascii="Cambria Math" w:hAnsi="Cambria Math" w:cs="Times New Roman"/>
+                  <w:highlight w:val="yellow"/>
                 </w:rPr>
                 <m:t>2</m:t>
               </m:r>
@@ -13078,6 +13181,7 @@
             </m:rPr>
             <w:rPr>
               <w:rFonts w:ascii="Cambria Math" w:hAnsi="Cambria Math" w:cs="Times New Roman"/>
+              <w:highlight w:val="yellow"/>
             </w:rPr>
             <m:t>N</m:t>
           </m:r>
@@ -13088,6 +13192,7 @@
                   <w:rFonts w:ascii="Cambria Math" w:hAnsi="Cambria Math" w:cs="Times New Roman"/>
                   <w:b/>
                   <w:i/>
+                  <w:highlight w:val="yellow"/>
                 </w:rPr>
               </m:ctrlPr>
             </m:sSubPr>
@@ -13098,6 +13203,7 @@
                 </m:rPr>
                 <w:rPr>
                   <w:rFonts w:ascii="Cambria Math" w:hAnsi="Cambria Math" w:cs="Times New Roman"/>
+                  <w:highlight w:val="yellow"/>
                 </w:rPr>
                 <m:t>p</m:t>
               </m:r>
@@ -13109,6 +13215,7 @@
                 </m:rPr>
                 <w:rPr>
                   <w:rFonts w:ascii="Cambria Math" w:hAnsi="Cambria Math" w:cs="Times New Roman"/>
+                  <w:highlight w:val="yellow"/>
                 </w:rPr>
                 <m:t>i</m:t>
               </m:r>
@@ -13120,6 +13227,7 @@
             </m:rPr>
             <w:rPr>
               <w:rFonts w:ascii="Cambria Math" w:hAnsi="Cambria Math" w:cs="Times New Roman"/>
+              <w:highlight w:val="yellow"/>
             </w:rPr>
             <m:t>(1-</m:t>
           </m:r>
@@ -13130,6 +13238,7 @@
                   <w:rFonts w:ascii="Cambria Math" w:hAnsi="Cambria Math" w:cs="Times New Roman"/>
                   <w:b/>
                   <w:i/>
+                  <w:highlight w:val="yellow"/>
                 </w:rPr>
               </m:ctrlPr>
             </m:sSubPr>
@@ -13140,6 +13249,7 @@
                 </m:rPr>
                 <w:rPr>
                   <w:rFonts w:ascii="Cambria Math" w:hAnsi="Cambria Math" w:cs="Times New Roman"/>
+                  <w:highlight w:val="yellow"/>
                 </w:rPr>
                 <m:t>p</m:t>
               </m:r>
@@ -13151,6 +13261,7 @@
                 </m:rPr>
                 <w:rPr>
                   <w:rFonts w:ascii="Cambria Math" w:hAnsi="Cambria Math" w:cs="Times New Roman"/>
+                  <w:highlight w:val="yellow"/>
                 </w:rPr>
                 <m:t>i</m:t>
               </m:r>
@@ -13162,6 +13273,7 @@
             </m:rPr>
             <w:rPr>
               <w:rFonts w:ascii="Cambria Math" w:hAnsi="Cambria Math" w:cs="Times New Roman"/>
+              <w:highlight w:val="yellow"/>
             </w:rPr>
             <m:t>)</m:t>
           </m:r>
@@ -18215,7 +18327,18 @@
               <w:rFonts w:ascii="Cambria Math" w:hAnsi="Cambria Math" w:cs="Times New Roman"/>
               <w:color w:val="FF0000"/>
             </w:rPr>
-            <m:t>= αN</m:t>
+            <m:t xml:space="preserve">= </m:t>
+          </m:r>
+          <m:r>
+            <m:rPr>
+              <m:sty m:val="bi"/>
+            </m:rPr>
+            <w:rPr>
+              <w:rFonts w:ascii="Cambria Math" w:hAnsi="Cambria Math" w:cs="Times New Roman"/>
+              <w:color w:val="FF0000"/>
+              <w:highlight w:val="yellow"/>
+            </w:rPr>
+            <m:t>αN</m:t>
           </m:r>
           <m:d>
             <m:dPr>
@@ -18225,6 +18348,7 @@
                   <w:b/>
                   <w:i/>
                   <w:color w:val="FF0000"/>
+                  <w:highlight w:val="yellow"/>
                 </w:rPr>
               </m:ctrlPr>
             </m:dPr>
@@ -18236,6 +18360,7 @@
                 <w:rPr>
                   <w:rFonts w:ascii="Cambria Math" w:hAnsi="Cambria Math" w:cs="Times New Roman"/>
                   <w:color w:val="FF0000"/>
+                  <w:highlight w:val="yellow"/>
                 </w:rPr>
                 <m:t>1+β</m:t>
               </m:r>
@@ -18251,6 +18376,7 @@
                   <w:b/>
                   <w:i/>
                   <w:color w:val="FF0000"/>
+                  <w:highlight w:val="yellow"/>
                 </w:rPr>
               </m:ctrlPr>
             </m:dPr>
@@ -18263,6 +18389,7 @@
                       <w:b/>
                       <w:i/>
                       <w:color w:val="FF0000"/>
+                      <w:highlight w:val="yellow"/>
                     </w:rPr>
                   </m:ctrlPr>
                 </m:sSupPr>
@@ -18274,6 +18401,7 @@
                     <w:rPr>
                       <w:rFonts w:ascii="Cambria Math" w:hAnsi="Cambria Math" w:cs="Times New Roman"/>
                       <w:color w:val="FF0000"/>
+                      <w:highlight w:val="yellow"/>
                     </w:rPr>
                     <m:t>f</m:t>
                   </m:r>
@@ -18286,6 +18414,7 @@
                     <w:rPr>
                       <w:rFonts w:ascii="Cambria Math" w:hAnsi="Cambria Math" w:cs="Times New Roman"/>
                       <w:color w:val="FF0000"/>
+                      <w:highlight w:val="yellow"/>
                     </w:rPr>
                     <m:t>2</m:t>
                   </m:r>
@@ -18301,6 +18430,7 @@
                   <w:b/>
                   <w:i/>
                   <w:color w:val="FF0000"/>
+                  <w:highlight w:val="yellow"/>
                 </w:rPr>
               </m:ctrlPr>
             </m:dPr>
@@ -18312,6 +18442,7 @@
                 <w:rPr>
                   <w:rFonts w:ascii="Cambria Math" w:hAnsi="Cambria Math" w:cs="Times New Roman"/>
                   <w:color w:val="FF0000"/>
+                  <w:highlight w:val="yellow"/>
                 </w:rPr>
                 <m:t>1-</m:t>
               </m:r>
@@ -18323,6 +18454,7 @@
                       <w:b/>
                       <w:i/>
                       <w:color w:val="FF0000"/>
+                      <w:highlight w:val="yellow"/>
                     </w:rPr>
                   </m:ctrlPr>
                 </m:fPr>
@@ -18335,6 +18467,7 @@
                           <w:b/>
                           <w:i/>
                           <w:color w:val="FF0000"/>
+                          <w:highlight w:val="yellow"/>
                         </w:rPr>
                       </m:ctrlPr>
                     </m:sSubPr>
@@ -18346,6 +18479,7 @@
                         <w:rPr>
                           <w:rFonts w:ascii="Cambria Math" w:hAnsi="Cambria Math" w:cs="Times New Roman"/>
                           <w:color w:val="FF0000"/>
+                          <w:highlight w:val="yellow"/>
                         </w:rPr>
                         <m:t>G</m:t>
                       </m:r>
@@ -18358,6 +18492,7 @@
                         <w:rPr>
                           <w:rFonts w:ascii="Cambria Math" w:hAnsi="Cambria Math" w:cs="Times New Roman"/>
                           <w:color w:val="FF0000"/>
+                          <w:highlight w:val="yellow"/>
                         </w:rPr>
                         <m:t>m</m:t>
                       </m:r>
@@ -18372,6 +18507,7 @@
                     <w:rPr>
                       <w:rFonts w:ascii="Cambria Math" w:hAnsi="Cambria Math" w:cs="Times New Roman"/>
                       <w:color w:val="FF0000"/>
+                      <w:highlight w:val="yellow"/>
                     </w:rPr>
                     <m:t>m</m:t>
                   </m:r>
@@ -19862,7 +19998,7 @@
 </file>
 
 <file path=customXml/itemProps1.xml><?xml version="1.0" encoding="utf-8"?>
-<ds:datastoreItem xmlns:ds="http://schemas.openxmlformats.org/officeDocument/2006/customXml" ds:itemID="{167007E1-7207-434A-8E67-5A3FC91B2EC3}">
+<ds:datastoreItem xmlns:ds="http://schemas.openxmlformats.org/officeDocument/2006/customXml" ds:itemID="{920E2041-CDB2-4D8B-91FA-E263434BC876}">
   <ds:schemaRefs>
     <ds:schemaRef ds:uri="http://schemas.openxmlformats.org/officeDocument/2006/bibliography"/>
   </ds:schemaRefs>

</xml_diff>